<commit_message>
Added Verification logic for Distribution Protocol
SVN-Revision: 25493
</commit_message>
<xml_diff>
--- a/TestCases/Manual/9580_DistributionProtocol_Add_Success.docx
+++ b/TestCases/Manual/9580_DistributionProtocol_Add_Success.docx
@@ -594,6 +594,77 @@
     <w:p>
       <w:pPr>
         <w:pStyle w:val="ListParagraph"/>
+        <w:numPr>
+          <w:ilvl w:val="0"/>
+          <w:numId w:val="2"/>
+        </w:numPr>
+      </w:pPr>
+      <w:r>
+        <w:t>Following changes will be reflected in AUDIT table:</w:t>
+      </w:r>
+    </w:p>
+    <w:p>
+      <w:pPr>
+        <w:pStyle w:val="ListParagraph"/>
+        <w:numPr>
+          <w:ilvl w:val="0"/>
+          <w:numId w:val="5"/>
+        </w:numPr>
+      </w:pPr>
+      <w:r>
+        <w:t>In CATISSUE_AUDIT_EVENT table new record should be entered with IP address equal to the IP address of the machine from which the action was performed and Event_Timepstamp equal to the date on which the action was performed. Event_Type should contain INSERT for catissue_distribution_protocol.</w:t>
+      </w:r>
+    </w:p>
+    <w:p>
+      <w:pPr>
+        <w:pStyle w:val="ListParagraph"/>
+        <w:numPr>
+          <w:ilvl w:val="0"/>
+          <w:numId w:val="5"/>
+        </w:numPr>
+      </w:pPr>
+      <w:r>
+        <w:t>In CATISSUE_AUDIT_EVENT_LOG table Object_Name should contain catissue_biohazard. Object_ID is the unique ID of the object inserted. Parent_ID will be null for the main object. Containment or reference type objects getting added will have a parent_id equal to the ID of the main Object being inserted. This table refers to CATISSUE_AUDIT_EVENT_LOG table which relates to the CATISSUE_AUDIT_EVENT table.</w:t>
+      </w:r>
+    </w:p>
+    <w:p>
+      <w:pPr>
+        <w:pStyle w:val="ListParagraph"/>
+        <w:numPr>
+          <w:ilvl w:val="0"/>
+          <w:numId w:val="5"/>
+        </w:numPr>
+      </w:pPr>
+      <w:r>
+        <w:t>In CATISSUE_AUDIT_EVENT_DETAILS table Element_name contains the list of attributes that are in catissue_distribution_protocol,CATISSUE_SPECIMEN_REQUIREMENT and CATISSUE_USER.ID of CATISSUE_SPECIMEN_REQUIREMENT and CATISSUE_USER are also audited.Elements inserted have the following format:</w:t>
+      </w:r>
+    </w:p>
+    <w:p>
+      <w:pPr>
+        <w:pStyle w:val="ListParagraph"/>
+        <w:ind w:firstLine="720"/>
+      </w:pPr>
+      <w:r>
+        <w:t xml:space="preserve">edu.wustl.catissuecore.domain.&lt;attribute_name&gt;_PREV_CURR_IDS_LIST. </w:t>
+      </w:r>
+    </w:p>
+    <w:p>
+      <w:pPr>
+        <w:pStyle w:val="ListParagraph"/>
+        <w:ind w:firstLine="720"/>
+      </w:pPr>
+    </w:p>
+    <w:p>
+      <w:pPr>
+        <w:pStyle w:val="ListParagraph"/>
+      </w:pPr>
+      <w:r>
+        <w:t>Refer the data model and audit metadata.xml to find out the classes with containment and reference association with the main class.All the classes and attributes should be audited in respective audit tables.</w:t>
+      </w:r>
+    </w:p>
+    <w:p>
+      <w:pPr>
+        <w:pStyle w:val="ListParagraph"/>
       </w:pPr>
     </w:p>
     <w:p/>
@@ -809,6 +880,119 @@
     </w:lvl>
   </w:abstractNum>
   <w:abstractNum w:abstractNumId="2">
+    <w:nsid w:val="67310619"/>
+    <w:multiLevelType w:val="hybridMultilevel"/>
+    <w:tmpl w:val="7C8472F2"/>
+    <w:lvl w:ilvl="0" w:tplc="04090001">
+      <w:start w:val="1"/>
+      <w:numFmt w:val="bullet"/>
+      <w:lvlText w:val=""/>
+      <w:lvlJc w:val="left"/>
+      <w:pPr>
+        <w:ind w:left="1440" w:hanging="360"/>
+      </w:pPr>
+      <w:rPr>
+        <w:rFonts w:ascii="Symbol" w:hAnsi="Symbol" w:hint="default"/>
+      </w:rPr>
+    </w:lvl>
+    <w:lvl w:ilvl="1" w:tplc="04090003" w:tentative="1">
+      <w:start w:val="1"/>
+      <w:numFmt w:val="bullet"/>
+      <w:lvlText w:val="o"/>
+      <w:lvlJc w:val="left"/>
+      <w:pPr>
+        <w:ind w:left="2160" w:hanging="360"/>
+      </w:pPr>
+      <w:rPr>
+        <w:rFonts w:ascii="Courier New" w:hAnsi="Courier New" w:cs="Courier New" w:hint="default"/>
+      </w:rPr>
+    </w:lvl>
+    <w:lvl w:ilvl="2" w:tplc="04090005" w:tentative="1">
+      <w:start w:val="1"/>
+      <w:numFmt w:val="bullet"/>
+      <w:lvlText w:val=""/>
+      <w:lvlJc w:val="left"/>
+      <w:pPr>
+        <w:ind w:left="2880" w:hanging="360"/>
+      </w:pPr>
+      <w:rPr>
+        <w:rFonts w:ascii="Wingdings" w:hAnsi="Wingdings" w:hint="default"/>
+      </w:rPr>
+    </w:lvl>
+    <w:lvl w:ilvl="3" w:tplc="04090001" w:tentative="1">
+      <w:start w:val="1"/>
+      <w:numFmt w:val="bullet"/>
+      <w:lvlText w:val=""/>
+      <w:lvlJc w:val="left"/>
+      <w:pPr>
+        <w:ind w:left="3600" w:hanging="360"/>
+      </w:pPr>
+      <w:rPr>
+        <w:rFonts w:ascii="Symbol" w:hAnsi="Symbol" w:hint="default"/>
+      </w:rPr>
+    </w:lvl>
+    <w:lvl w:ilvl="4" w:tplc="04090003" w:tentative="1">
+      <w:start w:val="1"/>
+      <w:numFmt w:val="bullet"/>
+      <w:lvlText w:val="o"/>
+      <w:lvlJc w:val="left"/>
+      <w:pPr>
+        <w:ind w:left="4320" w:hanging="360"/>
+      </w:pPr>
+      <w:rPr>
+        <w:rFonts w:ascii="Courier New" w:hAnsi="Courier New" w:cs="Courier New" w:hint="default"/>
+      </w:rPr>
+    </w:lvl>
+    <w:lvl w:ilvl="5" w:tplc="04090005" w:tentative="1">
+      <w:start w:val="1"/>
+      <w:numFmt w:val="bullet"/>
+      <w:lvlText w:val=""/>
+      <w:lvlJc w:val="left"/>
+      <w:pPr>
+        <w:ind w:left="5040" w:hanging="360"/>
+      </w:pPr>
+      <w:rPr>
+        <w:rFonts w:ascii="Wingdings" w:hAnsi="Wingdings" w:hint="default"/>
+      </w:rPr>
+    </w:lvl>
+    <w:lvl w:ilvl="6" w:tplc="04090001" w:tentative="1">
+      <w:start w:val="1"/>
+      <w:numFmt w:val="bullet"/>
+      <w:lvlText w:val=""/>
+      <w:lvlJc w:val="left"/>
+      <w:pPr>
+        <w:ind w:left="5760" w:hanging="360"/>
+      </w:pPr>
+      <w:rPr>
+        <w:rFonts w:ascii="Symbol" w:hAnsi="Symbol" w:hint="default"/>
+      </w:rPr>
+    </w:lvl>
+    <w:lvl w:ilvl="7" w:tplc="04090003" w:tentative="1">
+      <w:start w:val="1"/>
+      <w:numFmt w:val="bullet"/>
+      <w:lvlText w:val="o"/>
+      <w:lvlJc w:val="left"/>
+      <w:pPr>
+        <w:ind w:left="6480" w:hanging="360"/>
+      </w:pPr>
+      <w:rPr>
+        <w:rFonts w:ascii="Courier New" w:hAnsi="Courier New" w:cs="Courier New" w:hint="default"/>
+      </w:rPr>
+    </w:lvl>
+    <w:lvl w:ilvl="8" w:tplc="04090005" w:tentative="1">
+      <w:start w:val="1"/>
+      <w:numFmt w:val="bullet"/>
+      <w:lvlText w:val=""/>
+      <w:lvlJc w:val="left"/>
+      <w:pPr>
+        <w:ind w:left="7200" w:hanging="360"/>
+      </w:pPr>
+      <w:rPr>
+        <w:rFonts w:ascii="Wingdings" w:hAnsi="Wingdings" w:hint="default"/>
+      </w:rPr>
+    </w:lvl>
+  </w:abstractNum>
+  <w:abstractNum w:abstractNumId="3">
     <w:nsid w:val="714A0528"/>
     <w:multiLevelType w:val="hybridMultilevel"/>
     <w:tmpl w:val="CD2A4E62"/>
@@ -898,7 +1082,7 @@
     <w:abstractNumId w:val="0"/>
   </w:num>
   <w:num w:numId="2">
-    <w:abstractNumId w:val="2"/>
+    <w:abstractNumId w:val="3"/>
   </w:num>
   <w:num w:numId="3">
     <w:abstractNumId w:val="1"/>
@@ -929,6 +1113,12 @@
     <w:lvlOverride w:ilvl="8">
       <w:startOverride w:val="1"/>
     </w:lvlOverride>
+  </w:num>
+  <w:num w:numId="4">
+    <w:abstractNumId w:val="1"/>
+  </w:num>
+  <w:num w:numId="5">
+    <w:abstractNumId w:val="2"/>
   </w:num>
 </w:numbering>
 </file>

</xml_diff>

<commit_message>
Added the correct PI name as last,sci1 and edited the Title and Short title of DP
SVN-Revision: 25837
</commit_message>
<xml_diff>
--- a/TestCases/Manual/9580_DistributionProtocol_Add_Success.docx
+++ b/TestCases/Manual/9580_DistributionProtocol_Add_Success.docx
@@ -118,8 +118,13 @@
         </w:rPr>
       </w:pPr>
       <w:r>
-        <w:t>Select Test case ID 9580 with short title DistributionProtocol_Add_Success</w:t>
-      </w:r>
+        <w:t xml:space="preserve">Select Test case ID 9580 with short title </w:t>
+      </w:r>
+      <w:proofErr w:type="spellStart"/>
+      <w:r>
+        <w:t>DistributionProtocol_Add_Success</w:t>
+      </w:r>
+      <w:proofErr w:type="spellEnd"/>
     </w:p>
     <w:p>
       <w:pPr>
@@ -136,7 +141,15 @@
         <w:t>Purpose</w:t>
       </w:r>
       <w:r>
-        <w:t>: To ensure distribution protocol can be added successfully as a superadministrator.</w:t>
+        <w:t xml:space="preserve">: To ensure distribution protocol can be added successfully as a </w:t>
+      </w:r>
+      <w:proofErr w:type="spellStart"/>
+      <w:r>
+        <w:t>superadministrator</w:t>
+      </w:r>
+      <w:proofErr w:type="spellEnd"/>
+      <w:r>
+        <w:t>.</w:t>
       </w:r>
     </w:p>
     <w:p>
@@ -281,8 +294,24 @@
           <w:b/>
           <w:i/>
         </w:rPr>
+        <w:t>last</w:t>
+      </w:r>
+      <w:proofErr w:type="gramStart"/>
+      <w:r>
+        <w:rPr>
+          <w:b/>
+          <w:i/>
+        </w:rPr>
+        <w:t>,</w:t>
+      </w:r>
+      <w:r>
+        <w:rPr>
+          <w:b/>
+          <w:i/>
+        </w:rPr>
         <w:t>Sci1</w:t>
       </w:r>
+      <w:proofErr w:type="gramEnd"/>
       <w:r>
         <w:t xml:space="preserve"> from the PI list.</w:t>
       </w:r>
@@ -326,8 +355,16 @@
           </w:tcPr>
           <w:p>
             <w:r>
-              <w:t>Genomics of Acute Myeloid Leukemia_DP</w:t>
-            </w:r>
+              <w:t xml:space="preserve">Genomics of Acute Myeloid </w:t>
+            </w:r>
+            <w:proofErr w:type="spellStart"/>
+            <w:r>
+              <w:t>Leukemia_D</w:t>
+            </w:r>
+            <w:r>
+              <w:t>ist_Prot</w:t>
+            </w:r>
+            <w:proofErr w:type="spellEnd"/>
           </w:p>
         </w:tc>
       </w:tr>
@@ -349,6 +386,9 @@
           <w:p>
             <w:r>
               <w:t>GAML</w:t>
+            </w:r>
+            <w:r>
+              <w:t>_DP</w:t>
             </w:r>
           </w:p>
         </w:tc>
@@ -612,7 +652,31 @@
         </w:numPr>
       </w:pPr>
       <w:r>
-        <w:t>In CATISSUE_AUDIT_EVENT table new record should be entered with IP address equal to the IP address of the machine from which the action was performed and Event_Timepstamp equal to the date on which the action was performed. Event_Type should contain INSERT for catissue_distribution_protocol.</w:t>
+        <w:t xml:space="preserve">In CATISSUE_AUDIT_EVENT table new record should be entered with IP address equal to the IP address of the machine from which the action was performed and </w:t>
+      </w:r>
+      <w:proofErr w:type="spellStart"/>
+      <w:r>
+        <w:t>Event_Timepstamp</w:t>
+      </w:r>
+      <w:proofErr w:type="spellEnd"/>
+      <w:r>
+        <w:t xml:space="preserve"> equal to the date on which the action was performed. </w:t>
+      </w:r>
+      <w:proofErr w:type="spellStart"/>
+      <w:r>
+        <w:t>Event_Type</w:t>
+      </w:r>
+      <w:proofErr w:type="spellEnd"/>
+      <w:r>
+        <w:t xml:space="preserve"> should contain INSERT for </w:t>
+      </w:r>
+      <w:proofErr w:type="spellStart"/>
+      <w:r>
+        <w:t>catissue_distribution_protocol</w:t>
+      </w:r>
+      <w:proofErr w:type="spellEnd"/>
+      <w:r>
+        <w:t>.</w:t>
       </w:r>
     </w:p>
     <w:p>
@@ -624,7 +688,39 @@
         </w:numPr>
       </w:pPr>
       <w:r>
-        <w:t>In CATISSUE_AUDIT_EVENT_LOG table Object_Name should contain catissue_biohazard. Object_ID is the unique ID of the object inserted. Parent_ID will be null for the main object. Containment or reference type objects getting added will have a parent_id equal to the ID of the main Object being inserted. This table refers to CATISSUE_AUDIT_EVENT_LOG table which relates to the CATISSUE_AUDIT_EVENT table.</w:t>
+        <w:t xml:space="preserve">In CATISSUE_AUDIT_EVENT_LOG table </w:t>
+      </w:r>
+      <w:proofErr w:type="spellStart"/>
+      <w:r>
+        <w:t>Object_Name</w:t>
+      </w:r>
+      <w:proofErr w:type="spellEnd"/>
+      <w:r>
+        <w:t xml:space="preserve"> should contain </w:t>
+      </w:r>
+      <w:proofErr w:type="spellStart"/>
+      <w:r>
+        <w:t>catissue_biohazard</w:t>
+      </w:r>
+      <w:proofErr w:type="spellEnd"/>
+      <w:r>
+        <w:t xml:space="preserve">. Object_ID is the unique ID of the object inserted. </w:t>
+      </w:r>
+      <w:proofErr w:type="spellStart"/>
+      <w:r>
+        <w:t>Parent_ID</w:t>
+      </w:r>
+      <w:proofErr w:type="spellEnd"/>
+      <w:r>
+        <w:t xml:space="preserve"> will be null for the main object. Containment or reference type objects getting added will have a </w:t>
+      </w:r>
+      <w:proofErr w:type="spellStart"/>
+      <w:r>
+        <w:t>parent_id</w:t>
+      </w:r>
+      <w:proofErr w:type="spellEnd"/>
+      <w:r>
+        <w:t xml:space="preserve"> equal to the ID of the main Object being inserted. This table refers to CATISSUE_AUDIT_EVENT_LOG table which relates to the CATISSUE_AUDIT_EVENT table.</w:t>
       </w:r>
     </w:p>
     <w:p>
@@ -636,7 +732,31 @@
         </w:numPr>
       </w:pPr>
       <w:r>
-        <w:t>In CATISSUE_AUDIT_EVENT_DETAILS table Element_name contains the list of attributes that are in catissue_distribution_protocol,CATISSUE_SPECIMEN_REQUIREMENT and CATISSUE_USER.ID of CATISSUE_SPECIMEN_REQUIREMENT and CATISSUE_USER are also audited.Elements inserted have the following format:</w:t>
+        <w:t xml:space="preserve">In CATISSUE_AUDIT_EVENT_DETAILS table </w:t>
+      </w:r>
+      <w:proofErr w:type="spellStart"/>
+      <w:r>
+        <w:t>Element_name</w:t>
+      </w:r>
+      <w:proofErr w:type="spellEnd"/>
+      <w:r>
+        <w:t xml:space="preserve"> contains the list of attributes that are in </w:t>
+      </w:r>
+      <w:proofErr w:type="spellStart"/>
+      <w:r>
+        <w:t>catissue_distribution_protocol,CATISSUE_SPECIMEN_REQUIREMENT</w:t>
+      </w:r>
+      <w:proofErr w:type="spellEnd"/>
+      <w:r>
+        <w:t xml:space="preserve"> and CATISSUE_USER.ID of CATISSUE_SPECIMEN_REQUIREMENT and CATISSUE_USER are also </w:t>
+      </w:r>
+      <w:proofErr w:type="spellStart"/>
+      <w:r>
+        <w:t>audited.Elements</w:t>
+      </w:r>
+      <w:proofErr w:type="spellEnd"/>
+      <w:r>
+        <w:t xml:space="preserve"> inserted have the following format:</w:t>
       </w:r>
     </w:p>
     <w:p>
@@ -645,7 +765,15 @@
         <w:ind w:firstLine="720"/>
       </w:pPr>
       <w:r>
-        <w:t xml:space="preserve">edu.wustl.catissuecore.domain.&lt;attribute_name&gt;_PREV_CURR_IDS_LIST. </w:t>
+        <w:t>edu.wustl.catissuecore.domain</w:t>
+      </w:r>
+      <w:proofErr w:type="gramStart"/>
+      <w:r>
+        <w:t>.&lt;</w:t>
+      </w:r>
+      <w:proofErr w:type="gramEnd"/>
+      <w:r>
+        <w:t xml:space="preserve">attribute_name&gt;_PREV_CURR_IDS_LIST. </w:t>
       </w:r>
     </w:p>
     <w:p>
@@ -659,7 +787,15 @@
         <w:pStyle w:val="ListParagraph"/>
       </w:pPr>
       <w:r>
-        <w:t>Refer the data model and audit metadata.xml to find out the classes with containment and reference association with the main class.All the classes and attributes should be audited in respective audit tables.</w:t>
+        <w:t xml:space="preserve">Refer the data model and audit metadata.xml to find out the classes with containment and reference association with the main </w:t>
+      </w:r>
+      <w:proofErr w:type="spellStart"/>
+      <w:r>
+        <w:t>class.All</w:t>
+      </w:r>
+      <w:proofErr w:type="spellEnd"/>
+      <w:r>
+        <w:t xml:space="preserve"> the classes and attributes should be audited in respective audit tables.</w:t>
       </w:r>
     </w:p>
     <w:p>

</xml_diff>